<commit_message>
update #30 lan 1
</commit_message>
<xml_diff>
--- a/npm.docx
+++ b/npm.docx
@@ -38,13 +38,720 @@
           <w:sz w:val="24"/>
           <w:szCs w:val="24"/>
         </w:rPr>
-        <w:t>npm install react-slick --save</w:t>
-      </w:r>
-    </w:p>
-    <w:p>
+        <w:t xml:space="preserve">npm install react-slick </w:t>
+      </w:r>
+      <w:r>
+        <w:rPr>
+          <w:rFonts w:ascii="Courier New" w:eastAsia="Times New Roman" w:hAnsi="Courier New" w:cs="Courier New"/>
+          <w:color w:val="000000"/>
+          <w:sz w:val="24"/>
+          <w:szCs w:val="24"/>
+        </w:rPr>
+        <w:t>–</w:t>
+      </w:r>
+      <w:r>
+        <w:rPr>
+          <w:rFonts w:ascii="Courier New" w:eastAsia="Times New Roman" w:hAnsi="Courier New" w:cs="Courier New"/>
+          <w:color w:val="000000"/>
+          <w:sz w:val="24"/>
+          <w:szCs w:val="24"/>
+        </w:rPr>
+        <w:t>save</w:t>
+      </w:r>
+    </w:p>
+    <w:p>
+      <w:pPr>
+        <w:shd w:val="clear" w:color="auto" w:fill="F7F7F7"/>
+        <w:tabs>
+          <w:tab w:val="left" w:pos="916"/>
+          <w:tab w:val="left" w:pos="1832"/>
+          <w:tab w:val="left" w:pos="2748"/>
+          <w:tab w:val="left" w:pos="3664"/>
+          <w:tab w:val="left" w:pos="4580"/>
+          <w:tab w:val="left" w:pos="5496"/>
+          <w:tab w:val="left" w:pos="6412"/>
+          <w:tab w:val="left" w:pos="7328"/>
+          <w:tab w:val="left" w:pos="8244"/>
+          <w:tab w:val="left" w:pos="9160"/>
+          <w:tab w:val="left" w:pos="10076"/>
+          <w:tab w:val="left" w:pos="10992"/>
+          <w:tab w:val="left" w:pos="11908"/>
+          <w:tab w:val="left" w:pos="12824"/>
+          <w:tab w:val="left" w:pos="13740"/>
+          <w:tab w:val="left" w:pos="14656"/>
+        </w:tabs>
+        <w:spacing w:after="360" w:line="240" w:lineRule="auto"/>
+        <w:rPr>
+          <w:rFonts w:ascii="Courier New" w:eastAsia="Times New Roman" w:hAnsi="Courier New" w:cs="Courier New"/>
+          <w:color w:val="000000"/>
+          <w:sz w:val="24"/>
+          <w:szCs w:val="24"/>
+        </w:rPr>
+      </w:pPr>
+      <w:r>
+        <w:rPr>
+          <w:rFonts w:ascii="Courier New" w:eastAsia="Times New Roman" w:hAnsi="Courier New" w:cs="Courier New"/>
+          <w:color w:val="000000"/>
+          <w:sz w:val="24"/>
+          <w:szCs w:val="24"/>
+        </w:rPr>
+        <w:t>#26</w:t>
+      </w:r>
+    </w:p>
+    <w:p>
+      <w:pPr>
+        <w:shd w:val="clear" w:color="auto" w:fill="F7F7F7"/>
+        <w:tabs>
+          <w:tab w:val="left" w:pos="916"/>
+          <w:tab w:val="left" w:pos="1832"/>
+          <w:tab w:val="left" w:pos="2748"/>
+          <w:tab w:val="left" w:pos="3664"/>
+          <w:tab w:val="left" w:pos="4580"/>
+          <w:tab w:val="left" w:pos="5496"/>
+          <w:tab w:val="left" w:pos="6412"/>
+          <w:tab w:val="left" w:pos="7328"/>
+          <w:tab w:val="left" w:pos="8244"/>
+          <w:tab w:val="left" w:pos="9160"/>
+          <w:tab w:val="left" w:pos="10076"/>
+          <w:tab w:val="left" w:pos="10992"/>
+          <w:tab w:val="left" w:pos="11908"/>
+          <w:tab w:val="left" w:pos="12824"/>
+          <w:tab w:val="left" w:pos="13740"/>
+          <w:tab w:val="left" w:pos="14656"/>
+        </w:tabs>
+        <w:spacing w:after="360" w:line="240" w:lineRule="auto"/>
+        <w:rPr>
+          <w:rFonts w:ascii="Courier New" w:eastAsia="Times New Roman" w:hAnsi="Courier New" w:cs="Courier New"/>
+          <w:color w:val="000000"/>
+          <w:sz w:val="24"/>
+          <w:szCs w:val="24"/>
+        </w:rPr>
+      </w:pPr>
+      <w:r>
+        <w:rPr>
+          <w:rFonts w:ascii="Courier New" w:eastAsia="Times New Roman" w:hAnsi="Courier New" w:cs="Courier New"/>
+          <w:color w:val="000000"/>
+          <w:sz w:val="24"/>
+          <w:szCs w:val="24"/>
+        </w:rPr>
+        <w:t>npm i axios dotenv</w:t>
+      </w:r>
+    </w:p>
+    <w:p>
+      <w:pPr>
+        <w:shd w:val="clear" w:color="auto" w:fill="F7F7F7"/>
+        <w:tabs>
+          <w:tab w:val="left" w:pos="916"/>
+          <w:tab w:val="left" w:pos="1832"/>
+          <w:tab w:val="left" w:pos="2748"/>
+          <w:tab w:val="left" w:pos="3664"/>
+          <w:tab w:val="left" w:pos="4580"/>
+          <w:tab w:val="left" w:pos="5496"/>
+          <w:tab w:val="left" w:pos="6412"/>
+          <w:tab w:val="left" w:pos="7328"/>
+          <w:tab w:val="left" w:pos="8244"/>
+          <w:tab w:val="left" w:pos="9160"/>
+          <w:tab w:val="left" w:pos="10076"/>
+          <w:tab w:val="left" w:pos="10992"/>
+          <w:tab w:val="left" w:pos="11908"/>
+          <w:tab w:val="left" w:pos="12824"/>
+          <w:tab w:val="left" w:pos="13740"/>
+          <w:tab w:val="left" w:pos="14656"/>
+        </w:tabs>
+        <w:spacing w:after="360" w:line="240" w:lineRule="auto"/>
+        <w:rPr>
+          <w:rStyle w:val="token"/>
+          <w:rFonts w:ascii="Consolas" w:hAnsi="Consolas"/>
+          <w:color w:val="383A42"/>
+          <w:bdr w:val="single" w:sz="2" w:space="0" w:color="E5E7EB" w:frame="1"/>
+          <w:shd w:val="clear" w:color="auto" w:fill="F4F7F9"/>
+        </w:rPr>
+      </w:pPr>
+      <w:r>
+        <w:rPr>
+          <w:rStyle w:val="token"/>
+          <w:rFonts w:ascii="Consolas" w:hAnsi="Consolas"/>
+          <w:color w:val="4078F2"/>
+          <w:bdr w:val="single" w:sz="2" w:space="0" w:color="E5E7EB" w:frame="1"/>
+          <w:shd w:val="clear" w:color="auto" w:fill="F4F7F9"/>
+        </w:rPr>
+        <w:t>npm</w:t>
+      </w:r>
+      <w:r>
+        <w:rPr>
+          <w:rStyle w:val="token"/>
+          <w:rFonts w:ascii="Consolas" w:hAnsi="Consolas"/>
+          <w:color w:val="383A42"/>
+          <w:bdr w:val="single" w:sz="2" w:space="0" w:color="E5E7EB" w:frame="1"/>
+          <w:shd w:val="clear" w:color="auto" w:fill="F4F7F9"/>
+        </w:rPr>
+        <w:t xml:space="preserve"> i @tanstack/react-query</w:t>
+      </w:r>
+    </w:p>
+    <w:p>
+      <w:pPr>
+        <w:shd w:val="clear" w:color="auto" w:fill="F7F7F7"/>
+        <w:tabs>
+          <w:tab w:val="left" w:pos="916"/>
+          <w:tab w:val="left" w:pos="1832"/>
+          <w:tab w:val="left" w:pos="2748"/>
+          <w:tab w:val="left" w:pos="3664"/>
+          <w:tab w:val="left" w:pos="4580"/>
+          <w:tab w:val="left" w:pos="5496"/>
+          <w:tab w:val="left" w:pos="6412"/>
+          <w:tab w:val="left" w:pos="7328"/>
+          <w:tab w:val="left" w:pos="8244"/>
+          <w:tab w:val="left" w:pos="9160"/>
+          <w:tab w:val="left" w:pos="10076"/>
+          <w:tab w:val="left" w:pos="10992"/>
+          <w:tab w:val="left" w:pos="11908"/>
+          <w:tab w:val="left" w:pos="12824"/>
+          <w:tab w:val="left" w:pos="13740"/>
+          <w:tab w:val="left" w:pos="14656"/>
+        </w:tabs>
+        <w:spacing w:after="360" w:line="240" w:lineRule="auto"/>
+        <w:rPr>
+          <w:rStyle w:val="token"/>
+          <w:rFonts w:ascii="Consolas" w:hAnsi="Consolas"/>
+          <w:color w:val="383A42"/>
+          <w:bdr w:val="single" w:sz="2" w:space="0" w:color="E5E7EB" w:frame="1"/>
+          <w:shd w:val="clear" w:color="auto" w:fill="F4F7F9"/>
+        </w:rPr>
+      </w:pPr>
+      <w:r>
+        <w:rPr>
+          <w:rStyle w:val="token"/>
+          <w:rFonts w:ascii="Consolas" w:hAnsi="Consolas"/>
+          <w:color w:val="4078F2"/>
+          <w:bdr w:val="single" w:sz="2" w:space="0" w:color="E5E7EB" w:frame="1"/>
+          <w:shd w:val="clear" w:color="auto" w:fill="F4F7F9"/>
+        </w:rPr>
+        <w:t>npm</w:t>
+      </w:r>
+      <w:r>
+        <w:rPr>
+          <w:rStyle w:val="token"/>
+          <w:rFonts w:ascii="Consolas" w:hAnsi="Consolas"/>
+          <w:color w:val="383A42"/>
+          <w:bdr w:val="single" w:sz="2" w:space="0" w:color="E5E7EB" w:frame="1"/>
+          <w:shd w:val="clear" w:color="auto" w:fill="F4F7F9"/>
+        </w:rPr>
+        <w:t xml:space="preserve"> i @tanstack/react-query-devtools</w:t>
+      </w:r>
+    </w:p>
+    <w:p>
+      <w:pPr>
+        <w:shd w:val="clear" w:color="auto" w:fill="F7F7F7"/>
+        <w:tabs>
+          <w:tab w:val="left" w:pos="916"/>
+          <w:tab w:val="left" w:pos="1832"/>
+          <w:tab w:val="left" w:pos="2748"/>
+          <w:tab w:val="left" w:pos="3664"/>
+          <w:tab w:val="left" w:pos="4580"/>
+          <w:tab w:val="left" w:pos="5496"/>
+          <w:tab w:val="left" w:pos="6412"/>
+          <w:tab w:val="left" w:pos="7328"/>
+          <w:tab w:val="left" w:pos="8244"/>
+          <w:tab w:val="left" w:pos="9160"/>
+          <w:tab w:val="left" w:pos="10076"/>
+          <w:tab w:val="left" w:pos="10992"/>
+          <w:tab w:val="left" w:pos="11908"/>
+          <w:tab w:val="left" w:pos="12824"/>
+          <w:tab w:val="left" w:pos="13740"/>
+          <w:tab w:val="left" w:pos="14656"/>
+        </w:tabs>
+        <w:spacing w:after="360" w:line="240" w:lineRule="auto"/>
+        <w:rPr>
+          <w:rStyle w:val="token"/>
+          <w:rFonts w:ascii="Consolas" w:hAnsi="Consolas"/>
+          <w:color w:val="383A42"/>
+          <w:bdr w:val="single" w:sz="2" w:space="0" w:color="E5E7EB" w:frame="1"/>
+          <w:shd w:val="clear" w:color="auto" w:fill="F4F7F9"/>
+        </w:rPr>
+      </w:pPr>
+      <w:r>
+        <w:rPr>
+          <w:rStyle w:val="token"/>
+          <w:rFonts w:ascii="Consolas" w:hAnsi="Consolas"/>
+          <w:color w:val="383A42"/>
+          <w:bdr w:val="single" w:sz="2" w:space="0" w:color="E5E7EB" w:frame="1"/>
+          <w:shd w:val="clear" w:color="auto" w:fill="F4F7F9"/>
+        </w:rPr>
+        <w:t>fe-be</w:t>
+      </w:r>
+    </w:p>
+    <w:p>
+      <w:pPr>
+        <w:shd w:val="clear" w:color="auto" w:fill="F7F7F7"/>
+        <w:tabs>
+          <w:tab w:val="left" w:pos="916"/>
+          <w:tab w:val="left" w:pos="1832"/>
+          <w:tab w:val="left" w:pos="2748"/>
+          <w:tab w:val="left" w:pos="3664"/>
+          <w:tab w:val="left" w:pos="4580"/>
+          <w:tab w:val="left" w:pos="5496"/>
+          <w:tab w:val="left" w:pos="6412"/>
+          <w:tab w:val="left" w:pos="7328"/>
+          <w:tab w:val="left" w:pos="8244"/>
+          <w:tab w:val="left" w:pos="9160"/>
+          <w:tab w:val="left" w:pos="10076"/>
+          <w:tab w:val="left" w:pos="10992"/>
+          <w:tab w:val="left" w:pos="11908"/>
+          <w:tab w:val="left" w:pos="12824"/>
+          <w:tab w:val="left" w:pos="13740"/>
+          <w:tab w:val="left" w:pos="14656"/>
+        </w:tabs>
+        <w:spacing w:after="360" w:line="240" w:lineRule="auto"/>
+        <w:rPr>
+          <w:rStyle w:val="token"/>
+          <w:rFonts w:ascii="Consolas" w:hAnsi="Consolas"/>
+          <w:color w:val="383A42"/>
+          <w:bdr w:val="single" w:sz="2" w:space="0" w:color="E5E7EB" w:frame="1"/>
+          <w:shd w:val="clear" w:color="auto" w:fill="F4F7F9"/>
+        </w:rPr>
+      </w:pPr>
+      <w:r>
+        <w:rPr>
+          <w:rStyle w:val="token"/>
+          <w:rFonts w:ascii="Consolas" w:hAnsi="Consolas"/>
+          <w:color w:val="383A42"/>
+          <w:bdr w:val="single" w:sz="2" w:space="0" w:color="E5E7EB" w:frame="1"/>
+          <w:shd w:val="clear" w:color="auto" w:fill="F4F7F9"/>
+        </w:rPr>
+        <w:t>#27</w:t>
+      </w:r>
+    </w:p>
+    <w:p>
+      <w:pPr>
+        <w:shd w:val="clear" w:color="auto" w:fill="F7F7F7"/>
+        <w:tabs>
+          <w:tab w:val="left" w:pos="916"/>
+          <w:tab w:val="left" w:pos="1832"/>
+          <w:tab w:val="left" w:pos="2748"/>
+          <w:tab w:val="left" w:pos="3664"/>
+          <w:tab w:val="left" w:pos="4580"/>
+          <w:tab w:val="left" w:pos="5496"/>
+          <w:tab w:val="left" w:pos="6412"/>
+          <w:tab w:val="left" w:pos="7328"/>
+          <w:tab w:val="left" w:pos="8244"/>
+          <w:tab w:val="left" w:pos="9160"/>
+          <w:tab w:val="left" w:pos="10076"/>
+          <w:tab w:val="left" w:pos="10992"/>
+          <w:tab w:val="left" w:pos="11908"/>
+          <w:tab w:val="left" w:pos="12824"/>
+          <w:tab w:val="left" w:pos="13740"/>
+          <w:tab w:val="left" w:pos="14656"/>
+        </w:tabs>
+        <w:spacing w:after="360" w:line="240" w:lineRule="auto"/>
+        <w:rPr>
+          <w:rStyle w:val="token"/>
+          <w:rFonts w:ascii="Consolas" w:hAnsi="Consolas"/>
+          <w:color w:val="383A42"/>
+          <w:bdr w:val="single" w:sz="2" w:space="0" w:color="E5E7EB" w:frame="1"/>
+          <w:shd w:val="clear" w:color="auto" w:fill="F4F7F9"/>
+        </w:rPr>
+      </w:pPr>
+      <w:r>
+        <w:rPr>
+          <w:rStyle w:val="token"/>
+          <w:rFonts w:ascii="Consolas" w:hAnsi="Consolas"/>
+          <w:color w:val="383A42"/>
+          <w:bdr w:val="single" w:sz="2" w:space="0" w:color="E5E7EB" w:frame="1"/>
+          <w:shd w:val="clear" w:color="auto" w:fill="F4F7F9"/>
+        </w:rPr>
+        <w:t>Navigate, showPassword</w:t>
+      </w:r>
+    </w:p>
+    <w:p>
+      <w:pPr>
+        <w:shd w:val="clear" w:color="auto" w:fill="F7F7F7"/>
+        <w:tabs>
+          <w:tab w:val="left" w:pos="916"/>
+          <w:tab w:val="left" w:pos="1832"/>
+          <w:tab w:val="left" w:pos="2748"/>
+          <w:tab w:val="left" w:pos="3664"/>
+          <w:tab w:val="left" w:pos="4580"/>
+          <w:tab w:val="left" w:pos="5496"/>
+          <w:tab w:val="left" w:pos="6412"/>
+          <w:tab w:val="left" w:pos="7328"/>
+          <w:tab w:val="left" w:pos="8244"/>
+          <w:tab w:val="left" w:pos="9160"/>
+          <w:tab w:val="left" w:pos="10076"/>
+          <w:tab w:val="left" w:pos="10992"/>
+          <w:tab w:val="left" w:pos="11908"/>
+          <w:tab w:val="left" w:pos="12824"/>
+          <w:tab w:val="left" w:pos="13740"/>
+          <w:tab w:val="left" w:pos="14656"/>
+        </w:tabs>
+        <w:spacing w:after="360" w:line="240" w:lineRule="auto"/>
+        <w:rPr>
+          <w:rStyle w:val="token"/>
+          <w:rFonts w:ascii="Consolas" w:hAnsi="Consolas"/>
+          <w:color w:val="383A42"/>
+          <w:bdr w:val="single" w:sz="2" w:space="0" w:color="E5E7EB" w:frame="1"/>
+          <w:shd w:val="clear" w:color="auto" w:fill="F4F7F9"/>
+        </w:rPr>
+      </w:pPr>
+      <w:r>
+        <w:rPr>
+          <w:rStyle w:val="token"/>
+          <w:rFonts w:ascii="Consolas" w:hAnsi="Consolas"/>
+          <w:color w:val="383A42"/>
+          <w:bdr w:val="single" w:sz="2" w:space="0" w:color="E5E7EB" w:frame="1"/>
+          <w:shd w:val="clear" w:color="auto" w:fill="F4F7F9"/>
+        </w:rPr>
+        <w:t xml:space="preserve">Form </w:t>
+      </w:r>
+      <w:r>
+        <w:rPr>
+          <w:rStyle w:val="token"/>
+          <w:rFonts w:ascii="Consolas" w:hAnsi="Consolas"/>
+          <w:color w:val="383A42"/>
+          <w:bdr w:val="single" w:sz="2" w:space="0" w:color="E5E7EB" w:frame="1"/>
+          <w:shd w:val="clear" w:color="auto" w:fill="F4F7F9"/>
+        </w:rPr>
+        <w:t>–</w:t>
+      </w:r>
+      <w:r>
+        <w:rPr>
+          <w:rStyle w:val="token"/>
+          <w:rFonts w:ascii="Consolas" w:hAnsi="Consolas"/>
+          <w:color w:val="383A42"/>
+          <w:bdr w:val="single" w:sz="2" w:space="0" w:color="E5E7EB" w:frame="1"/>
+          <w:shd w:val="clear" w:color="auto" w:fill="F4F7F9"/>
+        </w:rPr>
+        <w:t xml:space="preserve"> atnd</w:t>
+      </w:r>
+    </w:p>
+    <w:p>
+      <w:pPr>
+        <w:shd w:val="clear" w:color="auto" w:fill="F7F7F7"/>
+        <w:tabs>
+          <w:tab w:val="left" w:pos="916"/>
+          <w:tab w:val="left" w:pos="1832"/>
+          <w:tab w:val="left" w:pos="2748"/>
+          <w:tab w:val="left" w:pos="3664"/>
+          <w:tab w:val="left" w:pos="4580"/>
+          <w:tab w:val="left" w:pos="5496"/>
+          <w:tab w:val="left" w:pos="6412"/>
+          <w:tab w:val="left" w:pos="7328"/>
+          <w:tab w:val="left" w:pos="8244"/>
+          <w:tab w:val="left" w:pos="9160"/>
+          <w:tab w:val="left" w:pos="10076"/>
+          <w:tab w:val="left" w:pos="10992"/>
+          <w:tab w:val="left" w:pos="11908"/>
+          <w:tab w:val="left" w:pos="12824"/>
+          <w:tab w:val="left" w:pos="13740"/>
+          <w:tab w:val="left" w:pos="14656"/>
+        </w:tabs>
+        <w:spacing w:after="360" w:line="240" w:lineRule="auto"/>
+        <w:rPr>
+          <w:rStyle w:val="token"/>
+          <w:rFonts w:ascii="Consolas" w:hAnsi="Consolas"/>
+          <w:color w:val="383A42"/>
+          <w:bdr w:val="single" w:sz="2" w:space="0" w:color="E5E7EB" w:frame="1"/>
+          <w:shd w:val="clear" w:color="auto" w:fill="F4F7F9"/>
+        </w:rPr>
+      </w:pPr>
+      <w:r>
+        <w:rPr>
+          <w:rStyle w:val="token"/>
+          <w:rFonts w:ascii="Consolas" w:hAnsi="Consolas"/>
+          <w:color w:val="383A42"/>
+          <w:bdr w:val="single" w:sz="2" w:space="0" w:color="E5E7EB" w:frame="1"/>
+          <w:shd w:val="clear" w:color="auto" w:fill="F4F7F9"/>
+        </w:rPr>
+        <w:t xml:space="preserve">#28 </w:t>
+      </w:r>
+    </w:p>
+    <w:p>
+      <w:pPr>
+        <w:shd w:val="clear" w:color="auto" w:fill="F7F7F7"/>
+        <w:tabs>
+          <w:tab w:val="left" w:pos="916"/>
+          <w:tab w:val="left" w:pos="1832"/>
+          <w:tab w:val="left" w:pos="2748"/>
+          <w:tab w:val="left" w:pos="3664"/>
+          <w:tab w:val="left" w:pos="4580"/>
+          <w:tab w:val="left" w:pos="5496"/>
+          <w:tab w:val="left" w:pos="6412"/>
+          <w:tab w:val="left" w:pos="7328"/>
+          <w:tab w:val="left" w:pos="8244"/>
+          <w:tab w:val="left" w:pos="9160"/>
+          <w:tab w:val="left" w:pos="10076"/>
+          <w:tab w:val="left" w:pos="10992"/>
+          <w:tab w:val="left" w:pos="11908"/>
+          <w:tab w:val="left" w:pos="12824"/>
+          <w:tab w:val="left" w:pos="13740"/>
+          <w:tab w:val="left" w:pos="14656"/>
+        </w:tabs>
+        <w:spacing w:after="360" w:line="240" w:lineRule="auto"/>
+        <w:rPr>
+          <w:rStyle w:val="token"/>
+          <w:rFonts w:ascii="Consolas" w:hAnsi="Consolas"/>
+          <w:color w:val="383A42"/>
+          <w:bdr w:val="single" w:sz="2" w:space="0" w:color="E5E7EB" w:frame="1"/>
+          <w:shd w:val="clear" w:color="auto" w:fill="F4F7F9"/>
+        </w:rPr>
+      </w:pPr>
+      <w:r>
+        <w:rPr>
+          <w:rStyle w:val="token"/>
+          <w:rFonts w:ascii="Consolas" w:hAnsi="Consolas"/>
+          <w:color w:val="383A42"/>
+          <w:bdr w:val="single" w:sz="2" w:space="0" w:color="E5E7EB" w:frame="1"/>
+          <w:shd w:val="clear" w:color="auto" w:fill="F4F7F9"/>
+        </w:rPr>
+        <w:t>Check valid signin,signup</w:t>
+      </w:r>
+    </w:p>
+    <w:p>
+      <w:pPr>
+        <w:shd w:val="clear" w:color="auto" w:fill="F7F7F7"/>
+        <w:tabs>
+          <w:tab w:val="left" w:pos="916"/>
+          <w:tab w:val="left" w:pos="1832"/>
+          <w:tab w:val="left" w:pos="2748"/>
+          <w:tab w:val="left" w:pos="3664"/>
+          <w:tab w:val="left" w:pos="4580"/>
+          <w:tab w:val="left" w:pos="5496"/>
+          <w:tab w:val="left" w:pos="6412"/>
+          <w:tab w:val="left" w:pos="7328"/>
+          <w:tab w:val="left" w:pos="8244"/>
+          <w:tab w:val="left" w:pos="9160"/>
+          <w:tab w:val="left" w:pos="10076"/>
+          <w:tab w:val="left" w:pos="10992"/>
+          <w:tab w:val="left" w:pos="11908"/>
+          <w:tab w:val="left" w:pos="12824"/>
+          <w:tab w:val="left" w:pos="13740"/>
+          <w:tab w:val="left" w:pos="14656"/>
+        </w:tabs>
+        <w:spacing w:after="360" w:line="240" w:lineRule="auto"/>
+        <w:rPr>
+          <w:rStyle w:val="token"/>
+          <w:rFonts w:ascii="Consolas" w:hAnsi="Consolas"/>
+          <w:color w:val="383A42"/>
+          <w:bdr w:val="single" w:sz="2" w:space="0" w:color="E5E7EB" w:frame="1"/>
+          <w:shd w:val="clear" w:color="auto" w:fill="F4F7F9"/>
+        </w:rPr>
+      </w:pPr>
+      <w:r>
+        <w:rPr>
+          <w:rStyle w:val="token"/>
+          <w:rFonts w:ascii="Consolas" w:hAnsi="Consolas"/>
+          <w:color w:val="383A42"/>
+          <w:bdr w:val="single" w:sz="2" w:space="0" w:color="E5E7EB" w:frame="1"/>
+          <w:shd w:val="clear" w:color="auto" w:fill="F4F7F9"/>
+        </w:rPr>
+        <w:t>Set visible button when write all text input</w:t>
+      </w:r>
+    </w:p>
+    <w:p>
+      <w:pPr>
+        <w:shd w:val="clear" w:color="auto" w:fill="F7F7F7"/>
+        <w:tabs>
+          <w:tab w:val="left" w:pos="916"/>
+          <w:tab w:val="left" w:pos="1832"/>
+          <w:tab w:val="left" w:pos="2748"/>
+          <w:tab w:val="left" w:pos="3664"/>
+          <w:tab w:val="left" w:pos="4580"/>
+          <w:tab w:val="left" w:pos="5496"/>
+          <w:tab w:val="left" w:pos="6412"/>
+          <w:tab w:val="left" w:pos="7328"/>
+          <w:tab w:val="left" w:pos="8244"/>
+          <w:tab w:val="left" w:pos="9160"/>
+          <w:tab w:val="left" w:pos="10076"/>
+          <w:tab w:val="left" w:pos="10992"/>
+          <w:tab w:val="left" w:pos="11908"/>
+          <w:tab w:val="left" w:pos="12824"/>
+          <w:tab w:val="left" w:pos="13740"/>
+          <w:tab w:val="left" w:pos="14656"/>
+        </w:tabs>
+        <w:spacing w:after="360" w:line="240" w:lineRule="auto"/>
+        <w:rPr>
+          <w:rStyle w:val="token"/>
+          <w:rFonts w:ascii="Consolas" w:hAnsi="Consolas"/>
+          <w:color w:val="383A42"/>
+          <w:bdr w:val="single" w:sz="2" w:space="0" w:color="E5E7EB" w:frame="1"/>
+          <w:shd w:val="clear" w:color="auto" w:fill="F4F7F9"/>
+        </w:rPr>
+      </w:pPr>
+      <w:r>
+        <w:rPr>
+          <w:rStyle w:val="token"/>
+          <w:rFonts w:ascii="Consolas" w:hAnsi="Consolas"/>
+          <w:color w:val="383A42"/>
+          <w:bdr w:val="single" w:sz="2" w:space="0" w:color="E5E7EB" w:frame="1"/>
+          <w:shd w:val="clear" w:color="auto" w:fill="F4F7F9"/>
+        </w:rPr>
+        <w:t>#29</w:t>
+      </w:r>
+    </w:p>
+    <w:p>
+      <w:pPr>
+        <w:shd w:val="clear" w:color="auto" w:fill="F7F7F7"/>
+        <w:tabs>
+          <w:tab w:val="left" w:pos="916"/>
+          <w:tab w:val="left" w:pos="1832"/>
+          <w:tab w:val="left" w:pos="2748"/>
+          <w:tab w:val="left" w:pos="3664"/>
+          <w:tab w:val="left" w:pos="4580"/>
+          <w:tab w:val="left" w:pos="5496"/>
+          <w:tab w:val="left" w:pos="6412"/>
+          <w:tab w:val="left" w:pos="7328"/>
+          <w:tab w:val="left" w:pos="8244"/>
+          <w:tab w:val="left" w:pos="9160"/>
+          <w:tab w:val="left" w:pos="10076"/>
+          <w:tab w:val="left" w:pos="10992"/>
+          <w:tab w:val="left" w:pos="11908"/>
+          <w:tab w:val="left" w:pos="12824"/>
+          <w:tab w:val="left" w:pos="13740"/>
+          <w:tab w:val="left" w:pos="14656"/>
+        </w:tabs>
+        <w:spacing w:after="360" w:line="240" w:lineRule="auto"/>
+        <w:rPr>
+          <w:rStyle w:val="token"/>
+          <w:rFonts w:ascii="Consolas" w:hAnsi="Consolas"/>
+          <w:color w:val="383A42"/>
+          <w:bdr w:val="single" w:sz="2" w:space="0" w:color="E5E7EB" w:frame="1"/>
+          <w:shd w:val="clear" w:color="auto" w:fill="F4F7F9"/>
+        </w:rPr>
+      </w:pPr>
+      <w:r>
+        <w:rPr>
+          <w:rStyle w:val="token"/>
+          <w:rFonts w:ascii="Consolas" w:hAnsi="Consolas"/>
+          <w:color w:val="383A42"/>
+          <w:bdr w:val="single" w:sz="2" w:space="0" w:color="E5E7EB" w:frame="1"/>
+          <w:shd w:val="clear" w:color="auto" w:fill="F4F7F9"/>
+        </w:rPr>
+        <w:t xml:space="preserve">Login </w:t>
+      </w:r>
+    </w:p>
+    <w:p>
+      <w:pPr>
+        <w:shd w:val="clear" w:color="auto" w:fill="F7F7F7"/>
+        <w:tabs>
+          <w:tab w:val="left" w:pos="916"/>
+          <w:tab w:val="left" w:pos="1832"/>
+          <w:tab w:val="left" w:pos="2748"/>
+          <w:tab w:val="left" w:pos="3664"/>
+          <w:tab w:val="left" w:pos="4580"/>
+          <w:tab w:val="left" w:pos="5496"/>
+          <w:tab w:val="left" w:pos="6412"/>
+          <w:tab w:val="left" w:pos="7328"/>
+          <w:tab w:val="left" w:pos="8244"/>
+          <w:tab w:val="left" w:pos="9160"/>
+          <w:tab w:val="left" w:pos="10076"/>
+          <w:tab w:val="left" w:pos="10992"/>
+          <w:tab w:val="left" w:pos="11908"/>
+          <w:tab w:val="left" w:pos="12824"/>
+          <w:tab w:val="left" w:pos="13740"/>
+          <w:tab w:val="left" w:pos="14656"/>
+        </w:tabs>
+        <w:spacing w:after="360" w:line="240" w:lineRule="auto"/>
+        <w:rPr>
+          <w:rStyle w:val="token"/>
+          <w:rFonts w:ascii="Consolas" w:hAnsi="Consolas"/>
+          <w:color w:val="383A42"/>
+          <w:bdr w:val="single" w:sz="2" w:space="0" w:color="E5E7EB" w:frame="1"/>
+          <w:shd w:val="clear" w:color="auto" w:fill="F4F7F9"/>
+        </w:rPr>
+      </w:pPr>
+      <w:r>
+        <w:rPr>
+          <w:rStyle w:val="token"/>
+          <w:rFonts w:ascii="Consolas" w:hAnsi="Consolas"/>
+          <w:color w:val="383A42"/>
+          <w:bdr w:val="single" w:sz="2" w:space="0" w:color="E5E7EB" w:frame="1"/>
+          <w:shd w:val="clear" w:color="auto" w:fill="F4F7F9"/>
+        </w:rPr>
+        <w:t>Signup</w:t>
+      </w:r>
+    </w:p>
+    <w:p>
+      <w:pPr>
+        <w:shd w:val="clear" w:color="auto" w:fill="F7F7F7"/>
+        <w:tabs>
+          <w:tab w:val="left" w:pos="916"/>
+          <w:tab w:val="left" w:pos="1832"/>
+          <w:tab w:val="left" w:pos="2748"/>
+          <w:tab w:val="left" w:pos="3664"/>
+          <w:tab w:val="left" w:pos="4580"/>
+          <w:tab w:val="left" w:pos="5496"/>
+          <w:tab w:val="left" w:pos="6412"/>
+          <w:tab w:val="left" w:pos="7328"/>
+          <w:tab w:val="left" w:pos="8244"/>
+          <w:tab w:val="left" w:pos="9160"/>
+          <w:tab w:val="left" w:pos="10076"/>
+          <w:tab w:val="left" w:pos="10992"/>
+          <w:tab w:val="left" w:pos="11908"/>
+          <w:tab w:val="left" w:pos="12824"/>
+          <w:tab w:val="left" w:pos="13740"/>
+          <w:tab w:val="left" w:pos="14656"/>
+        </w:tabs>
+        <w:spacing w:after="360" w:line="240" w:lineRule="auto"/>
+        <w:rPr>
+          <w:rStyle w:val="token"/>
+          <w:rFonts w:ascii="Consolas" w:hAnsi="Consolas"/>
+          <w:color w:val="383A42"/>
+          <w:bdr w:val="single" w:sz="2" w:space="0" w:color="E5E7EB" w:frame="1"/>
+          <w:shd w:val="clear" w:color="auto" w:fill="F4F7F9"/>
+        </w:rPr>
+      </w:pPr>
+      <w:r>
+        <w:rPr>
+          <w:rStyle w:val="token"/>
+          <w:rFonts w:ascii="Consolas" w:hAnsi="Consolas"/>
+          <w:color w:val="383A42"/>
+          <w:bdr w:val="single" w:sz="2" w:space="0" w:color="E5E7EB" w:frame="1"/>
+          <w:shd w:val="clear" w:color="auto" w:fill="F4F7F9"/>
+        </w:rPr>
+        <w:t>#30</w:t>
+      </w:r>
       <w:bookmarkStart w:id="0" w:name="_GoBack"/>
       <w:bookmarkEnd w:id="0"/>
     </w:p>
+    <w:p>
+      <w:pPr>
+        <w:shd w:val="clear" w:color="auto" w:fill="F7F7F7"/>
+        <w:tabs>
+          <w:tab w:val="left" w:pos="916"/>
+          <w:tab w:val="left" w:pos="1832"/>
+          <w:tab w:val="left" w:pos="2748"/>
+          <w:tab w:val="left" w:pos="3664"/>
+          <w:tab w:val="left" w:pos="4580"/>
+          <w:tab w:val="left" w:pos="5496"/>
+          <w:tab w:val="left" w:pos="6412"/>
+          <w:tab w:val="left" w:pos="7328"/>
+          <w:tab w:val="left" w:pos="8244"/>
+          <w:tab w:val="left" w:pos="9160"/>
+          <w:tab w:val="left" w:pos="10076"/>
+          <w:tab w:val="left" w:pos="10992"/>
+          <w:tab w:val="left" w:pos="11908"/>
+          <w:tab w:val="left" w:pos="12824"/>
+          <w:tab w:val="left" w:pos="13740"/>
+          <w:tab w:val="left" w:pos="14656"/>
+        </w:tabs>
+        <w:spacing w:after="360" w:line="240" w:lineRule="auto"/>
+        <w:rPr>
+          <w:rFonts w:ascii="Consolas" w:hAnsi="Consolas"/>
+          <w:color w:val="383A42"/>
+          <w:bdr w:val="single" w:sz="2" w:space="0" w:color="E5E7EB" w:frame="1"/>
+          <w:shd w:val="clear" w:color="auto" w:fill="F4F7F9"/>
+        </w:rPr>
+      </w:pPr>
+      <w:r>
+        <w:rPr>
+          <w:rFonts w:ascii="Consolas" w:hAnsi="Consolas"/>
+          <w:sz w:val="21"/>
+          <w:szCs w:val="21"/>
+          <w:shd w:val="clear" w:color="auto" w:fill="FFFFFF"/>
+        </w:rPr>
+        <w:t>npm i jwt-decode</w:t>
+      </w:r>
+    </w:p>
+    <w:p/>
     <w:sectPr>
       <w:pgSz w:w="12240" w:h="15840"/>
       <w:pgMar w:top="1440" w:right="1440" w:bottom="1440" w:left="1440" w:header="720" w:footer="720" w:gutter="0"/>
@@ -290,6 +997,11 @@
       <w:szCs w:val="20"/>
     </w:rPr>
   </w:style>
+  <w:style w:type="character" w:customStyle="1" w:styleId="token">
+    <w:name w:val="token"/>
+    <w:basedOn w:val="DefaultParagraphFont"/>
+    <w:rsid w:val="003B6FB8"/>
+  </w:style>
 </w:styles>
 </file>
 
@@ -527,6 +1239,11 @@
       <w:sz w:val="20"/>
       <w:szCs w:val="20"/>
     </w:rPr>
+  </w:style>
+  <w:style w:type="character" w:customStyle="1" w:styleId="token">
+    <w:name w:val="token"/>
+    <w:basedOn w:val="DefaultParagraphFont"/>
+    <w:rsid w:val="003B6FB8"/>
   </w:style>
 </w:styles>
 </file>

</xml_diff>